<commit_message>
complete the RESTful APi
</commit_message>
<xml_diff>
--- a/others/wdm-restful.docx
+++ b/others/wdm-restful.docx
@@ -1,6 +1,6 @@
 
 <file path=word/document.xml><?xml version="1.0" encoding="utf-8"?>
-<w:document xmlns:wpc="http://schemas.microsoft.com/office/word/2010/wordprocessingCanvas" xmlns:mc="http://schemas.openxmlformats.org/markup-compatibility/2006" xmlns:o="urn:schemas-microsoft-com:office:office" xmlns:r="http://schemas.openxmlformats.org/officeDocument/2006/relationships" xmlns:m="http://schemas.openxmlformats.org/officeDocument/2006/math" xmlns:v="urn:schemas-microsoft-com:vml" xmlns:wp14="http://schemas.microsoft.com/office/word/2010/wordprocessingDrawing" xmlns:wp="http://schemas.openxmlformats.org/drawingml/2006/wordprocessingDrawing" xmlns:w10="urn:schemas-microsoft-com:office:word" xmlns:w="http://schemas.openxmlformats.org/wordprocessingml/2006/main" xmlns:w14="http://schemas.microsoft.com/office/word/2010/wordml" xmlns:w15="http://schemas.microsoft.com/office/word/2012/wordml" xmlns:wpg="http://schemas.microsoft.com/office/word/2010/wordprocessingGroup" xmlns:wpi="http://schemas.microsoft.com/office/word/2010/wordprocessingInk" xmlns:wne="http://schemas.microsoft.com/office/word/2006/wordml" xmlns:wps="http://schemas.microsoft.com/office/word/2010/wordprocessingShape" mc:Ignorable="w14 w15 wp14">
+<w:document xmlns:wpc="http://schemas.microsoft.com/office/word/2010/wordprocessingCanvas" xmlns:cx="http://schemas.microsoft.com/office/drawing/2014/chartex" xmlns:cx1="http://schemas.microsoft.com/office/drawing/2015/9/8/chartex" xmlns:cx2="http://schemas.microsoft.com/office/drawing/2015/10/21/chartex" xmlns:cx3="http://schemas.microsoft.com/office/drawing/2016/5/9/chartex" xmlns:cx4="http://schemas.microsoft.com/office/drawing/2016/5/10/chartex" xmlns:cx5="http://schemas.microsoft.com/office/drawing/2016/5/11/chartex" xmlns:mc="http://schemas.openxmlformats.org/markup-compatibility/2006" xmlns:o="urn:schemas-microsoft-com:office:office" xmlns:r="http://schemas.openxmlformats.org/officeDocument/2006/relationships" xmlns:m="http://schemas.openxmlformats.org/officeDocument/2006/math" xmlns:v="urn:schemas-microsoft-com:vml" xmlns:wp14="http://schemas.microsoft.com/office/word/2010/wordprocessingDrawing" xmlns:wp="http://schemas.openxmlformats.org/drawingml/2006/wordprocessingDrawing" xmlns:w10="urn:schemas-microsoft-com:office:word" xmlns:w="http://schemas.openxmlformats.org/wordprocessingml/2006/main" xmlns:w14="http://schemas.microsoft.com/office/word/2010/wordml" xmlns:w15="http://schemas.microsoft.com/office/word/2012/wordml" xmlns:w16se="http://schemas.microsoft.com/office/word/2015/wordml/symex" xmlns:wpg="http://schemas.microsoft.com/office/word/2010/wordprocessingGroup" xmlns:wpi="http://schemas.microsoft.com/office/word/2010/wordprocessingInk" xmlns:wne="http://schemas.microsoft.com/office/word/2006/wordml" xmlns:wps="http://schemas.microsoft.com/office/word/2010/wordprocessingShape" mc:Ignorable="w14 w15 w16se wp14">
   <w:body>
     <w:p>
       <w:r>
@@ -259,6 +259,25 @@
         </w:rPr>
         <w:t>下载</w:t>
       </w:r>
+      <w:r>
+        <w:rPr>
+          <w:color w:val="FF0000"/>
+        </w:rPr>
+        <w:tab/>
+      </w:r>
+      <w:r>
+        <w:rPr>
+          <w:color w:val="FF0000"/>
+        </w:rPr>
+        <w:tab/>
+      </w:r>
+      <w:r>
+        <w:rPr>
+          <w:rFonts w:ascii="宋体" w:eastAsia="宋体" w:hAnsi="宋体" w:hint="eastAsia"/>
+          <w:color w:val="FF0000"/>
+        </w:rPr>
+        <w:t>√</w:t>
+      </w:r>
     </w:p>
     <w:p>
       <w:r>
@@ -597,7 +616,6 @@
     <w:p>
       <w:pPr>
         <w:rPr>
-          <w:rFonts w:hint="eastAsia"/>
           <w:color w:val="FF0000"/>
         </w:rPr>
       </w:pPr>
@@ -652,6 +670,25 @@
           <w:color w:val="FF0000"/>
         </w:rPr>
         <w:t>上传</w:t>
+      </w:r>
+      <w:r>
+        <w:rPr>
+          <w:color w:val="FF0000"/>
+        </w:rPr>
+        <w:tab/>
+      </w:r>
+      <w:r>
+        <w:rPr>
+          <w:color w:val="FF0000"/>
+        </w:rPr>
+        <w:tab/>
+      </w:r>
+      <w:r>
+        <w:rPr>
+          <w:rFonts w:ascii="宋体" w:eastAsia="宋体" w:hAnsi="宋体" w:hint="eastAsia"/>
+          <w:color w:val="FF0000"/>
+        </w:rPr>
+        <w:t>√</w:t>
       </w:r>
     </w:p>
     <w:p>
@@ -664,156 +701,196 @@
       <w:r>
         <w:tab/>
       </w:r>
+      <w:r>
+        <w:tab/>
+      </w:r>
+      <w:r>
+        <w:tab/>
+      </w:r>
+      <w:r>
+        <w:tab/>
+      </w:r>
+      <w:r>
+        <w:tab/>
+        <w:t xml:space="preserve">-&gt; </w:t>
+      </w:r>
+      <w:r>
+        <w:rPr>
+          <w:color w:val="FF0000"/>
+        </w:rPr>
+        <w:t xml:space="preserve"> </w:t>
+      </w:r>
+      <w:r>
+        <w:rPr>
+          <w:rFonts w:hint="eastAsia"/>
+          <w:color w:val="FF0000"/>
+        </w:rPr>
+        <w:t>新建文件夹</w:t>
+      </w:r>
+      <w:r>
+        <w:rPr>
+          <w:rFonts w:hint="eastAsia"/>
+          <w:color w:val="FF0000"/>
+        </w:rPr>
+        <w:t xml:space="preserve">  </w:t>
+      </w:r>
+      <w:r>
+        <w:rPr>
+          <w:rFonts w:ascii="宋体" w:eastAsia="宋体" w:hAnsi="宋体" w:hint="eastAsia"/>
+          <w:color w:val="FF0000"/>
+        </w:rPr>
+        <w:t>√</w:t>
+      </w:r>
+    </w:p>
+    <w:p/>
+    <w:p>
+      <w:r>
+        <w:rPr>
+          <w:rFonts w:hint="eastAsia"/>
+        </w:rPr>
+        <w:t>PUT</w:t>
+      </w:r>
+    </w:p>
+    <w:p>
+      <w:pPr>
+        <w:rPr>
+          <w:color w:val="FF0000"/>
+        </w:rPr>
+      </w:pPr>
+      <w:r>
+        <w:tab/>
+      </w:r>
+      <w:r>
+        <w:rPr>
+          <w:rFonts w:hint="eastAsia"/>
+        </w:rPr>
+        <w:t>PUT</w:t>
+      </w:r>
+      <w:r>
+        <w:t xml:space="preserve">  </w:t>
+      </w:r>
+      <w:r>
+        <w:rPr>
+          <w:rFonts w:hint="eastAsia"/>
+        </w:rPr>
+        <w:t>/</w:t>
+      </w:r>
+      <w:r>
+        <w:t>rename</w:t>
+      </w:r>
+      <w:r>
+        <w:rPr>
+          <w:rFonts w:hint="eastAsia"/>
+        </w:rPr>
+        <w:t>/</w:t>
+      </w:r>
+      <w:r>
+        <w:t>[</w:t>
+      </w:r>
+      <w:r>
+        <w:rPr>
+          <w:rFonts w:hint="eastAsia"/>
+        </w:rPr>
+        <w:t>key</w:t>
+      </w:r>
+      <w:r>
+        <w:t>]</w:t>
+      </w:r>
+      <w:r>
+        <w:tab/>
+      </w:r>
+      <w:r>
+        <w:tab/>
+      </w:r>
+      <w:r>
+        <w:tab/>
+      </w:r>
+      <w:r>
+        <w:rPr>
+          <w:rFonts w:hint="eastAsia"/>
+        </w:rPr>
+        <w:t xml:space="preserve">-&gt;  </w:t>
+      </w:r>
+      <w:r>
+        <w:rPr>
+          <w:rFonts w:hint="eastAsia"/>
+          <w:color w:val="FF0000"/>
+        </w:rPr>
+        <w:t>重命名</w:t>
+      </w:r>
+      <w:r>
+        <w:rPr>
+          <w:color w:val="FF0000"/>
+        </w:rPr>
+        <w:t xml:space="preserve">  </w:t>
+      </w:r>
+      <w:r>
+        <w:rPr>
+          <w:rFonts w:ascii="宋体" w:eastAsia="宋体" w:hAnsi="宋体" w:hint="eastAsia"/>
+          <w:color w:val="FF0000"/>
+        </w:rPr>
+        <w:t>√</w:t>
+      </w:r>
+    </w:p>
+    <w:p>
+      <w:pPr>
+        <w:rPr>
+          <w:color w:val="FF0000"/>
+        </w:rPr>
+      </w:pPr>
+      <w:r>
+        <w:rPr>
+          <w:color w:val="FF0000"/>
+        </w:rPr>
+        <w:tab/>
+      </w:r>
+      <w:r>
+        <w:t>PUT  /move/[key]</w:t>
+      </w:r>
+      <w:r>
+        <w:tab/>
+      </w:r>
+      <w:r>
+        <w:tab/>
+      </w:r>
+      <w:r>
+        <w:tab/>
+      </w:r>
+      <w:r>
+        <w:tab/>
+      </w:r>
+      <w:r>
+        <w:t>-&gt;</w:t>
+      </w:r>
+      <w:r>
+        <w:rPr>
+          <w:color w:val="FF0000"/>
+        </w:rPr>
+        <w:t xml:space="preserve">  </w:t>
+      </w:r>
+      <w:r>
+        <w:rPr>
+          <w:rFonts w:hint="eastAsia"/>
+          <w:color w:val="FF0000"/>
+        </w:rPr>
+        <w:t>移动</w:t>
+      </w:r>
+      <w:r>
+        <w:rPr>
+          <w:rFonts w:hint="eastAsia"/>
+          <w:color w:val="FF0000"/>
+        </w:rPr>
+        <w:t xml:space="preserve">  </w:t>
+      </w:r>
+      <w:r>
+        <w:rPr>
+          <w:rFonts w:ascii="宋体" w:eastAsia="宋体" w:hAnsi="宋体" w:hint="eastAsia"/>
+          <w:color w:val="FF0000"/>
+        </w:rPr>
+        <w:t>√</w:t>
+      </w:r>
       <w:bookmarkStart w:id="0" w:name="_GoBack"/>
       <w:bookmarkEnd w:id="0"/>
-      <w:r>
-        <w:tab/>
-      </w:r>
-      <w:r>
-        <w:tab/>
-      </w:r>
-      <w:r>
-        <w:tab/>
-      </w:r>
-      <w:r>
-        <w:tab/>
-        <w:t xml:space="preserve">-&gt; </w:t>
-      </w:r>
-      <w:r>
-        <w:rPr>
-          <w:color w:val="FF0000"/>
-        </w:rPr>
-        <w:t xml:space="preserve"> </w:t>
-      </w:r>
-      <w:r>
-        <w:rPr>
-          <w:rFonts w:hint="eastAsia"/>
-          <w:color w:val="FF0000"/>
-        </w:rPr>
-        <w:t>新建文件夹</w:t>
-      </w:r>
-    </w:p>
-    <w:p/>
-    <w:p>
-      <w:r>
-        <w:rPr>
-          <w:rFonts w:hint="eastAsia"/>
-        </w:rPr>
-        <w:t>PUT</w:t>
-      </w:r>
-    </w:p>
-    <w:p>
-      <w:pPr>
-        <w:rPr>
-          <w:color w:val="FF0000"/>
-        </w:rPr>
-      </w:pPr>
-      <w:r>
-        <w:tab/>
-      </w:r>
-      <w:r>
-        <w:rPr>
-          <w:rFonts w:hint="eastAsia"/>
-        </w:rPr>
-        <w:t>PUT</w:t>
-      </w:r>
-      <w:r>
-        <w:t xml:space="preserve">  </w:t>
-      </w:r>
-      <w:r>
-        <w:rPr>
-          <w:rFonts w:hint="eastAsia"/>
-        </w:rPr>
-        <w:t>/</w:t>
-      </w:r>
-      <w:r>
-        <w:t>rename</w:t>
-      </w:r>
-      <w:r>
-        <w:rPr>
-          <w:rFonts w:hint="eastAsia"/>
-        </w:rPr>
-        <w:t>/</w:t>
-      </w:r>
-      <w:r>
-        <w:t>[</w:t>
-      </w:r>
-      <w:r>
-        <w:rPr>
-          <w:rFonts w:hint="eastAsia"/>
-        </w:rPr>
-        <w:t>key</w:t>
-      </w:r>
-      <w:r>
-        <w:t>]</w:t>
-      </w:r>
-      <w:r>
-        <w:tab/>
-      </w:r>
-      <w:r>
-        <w:tab/>
-      </w:r>
-      <w:r>
-        <w:tab/>
-      </w:r>
-      <w:r>
-        <w:rPr>
-          <w:rFonts w:hint="eastAsia"/>
-        </w:rPr>
-        <w:t xml:space="preserve">-&gt;  </w:t>
-      </w:r>
-      <w:r>
-        <w:rPr>
-          <w:rFonts w:hint="eastAsia"/>
-          <w:color w:val="FF0000"/>
-        </w:rPr>
-        <w:t>重命名</w:t>
-      </w:r>
-    </w:p>
-    <w:p>
-      <w:pPr>
-        <w:rPr>
-          <w:rFonts w:hint="eastAsia"/>
-          <w:color w:val="FF0000"/>
-        </w:rPr>
-      </w:pPr>
-      <w:r>
-        <w:rPr>
-          <w:color w:val="FF0000"/>
-        </w:rPr>
-        <w:tab/>
-      </w:r>
-      <w:r>
-        <w:t>PUT  /move/[key]</w:t>
-      </w:r>
-      <w:r>
-        <w:tab/>
-      </w:r>
-      <w:r>
-        <w:tab/>
-      </w:r>
-      <w:r>
-        <w:tab/>
-      </w:r>
-      <w:r>
-        <w:tab/>
-      </w:r>
-      <w:r>
-        <w:t>-&gt;</w:t>
-      </w:r>
-      <w:r>
-        <w:rPr>
-          <w:color w:val="FF0000"/>
-        </w:rPr>
-        <w:t xml:space="preserve">  </w:t>
-      </w:r>
-      <w:r>
-        <w:rPr>
-          <w:rFonts w:hint="eastAsia"/>
-          <w:color w:val="FF0000"/>
-        </w:rPr>
-        <w:t>移动</w:t>
-      </w:r>
     </w:p>
     <w:p/>
     <w:p/>
@@ -875,6 +952,19 @@
           <w:color w:val="FF0000"/>
         </w:rPr>
         <w:t>删除</w:t>
+      </w:r>
+      <w:r>
+        <w:rPr>
+          <w:color w:val="FF0000"/>
+        </w:rPr>
+        <w:t xml:space="preserve">  </w:t>
+      </w:r>
+      <w:r>
+        <w:rPr>
+          <w:rFonts w:ascii="宋体" w:eastAsia="宋体" w:hAnsi="宋体" w:hint="eastAsia"/>
+          <w:color w:val="FF0000"/>
+        </w:rPr>
+        <w:t>√</w:t>
       </w:r>
     </w:p>
     <w:sectPr>
@@ -888,7 +978,7 @@
 </file>
 
 <file path=word/styles.xml><?xml version="1.0" encoding="utf-8"?>
-<w:styles xmlns:mc="http://schemas.openxmlformats.org/markup-compatibility/2006" xmlns:r="http://schemas.openxmlformats.org/officeDocument/2006/relationships" xmlns:w="http://schemas.openxmlformats.org/wordprocessingml/2006/main" xmlns:w14="http://schemas.microsoft.com/office/word/2010/wordml" xmlns:w15="http://schemas.microsoft.com/office/word/2012/wordml" mc:Ignorable="w14 w15">
+<w:styles xmlns:mc="http://schemas.openxmlformats.org/markup-compatibility/2006" xmlns:r="http://schemas.openxmlformats.org/officeDocument/2006/relationships" xmlns:w="http://schemas.openxmlformats.org/wordprocessingml/2006/main" xmlns:w14="http://schemas.microsoft.com/office/word/2010/wordml" xmlns:w15="http://schemas.microsoft.com/office/word/2012/wordml" xmlns:w16se="http://schemas.microsoft.com/office/word/2015/wordml/symex" mc:Ignorable="w14 w15 w16se">
   <w:docDefaults>
     <w:rPrDefault>
       <w:rPr>
@@ -901,7 +991,7 @@
     </w:rPrDefault>
     <w:pPrDefault/>
   </w:docDefaults>
-  <w:latentStyles w:defLockedState="0" w:defUIPriority="99" w:defSemiHidden="0" w:defUnhideWhenUsed="0" w:defQFormat="0" w:count="371">
+  <w:latentStyles w:defLockedState="0" w:defUIPriority="99" w:defSemiHidden="0" w:defUnhideWhenUsed="0" w:defQFormat="0" w:count="374">
     <w:lsdException w:name="Normal" w:uiPriority="0" w:qFormat="1"/>
     <w:lsdException w:name="heading 1" w:uiPriority="9" w:qFormat="1"/>
     <w:lsdException w:name="heading 2" w:semiHidden="1" w:uiPriority="9" w:unhideWhenUsed="1" w:qFormat="1"/>
@@ -1007,7 +1097,6 @@
     <w:lsdException w:name="HTML Sample" w:semiHidden="1" w:unhideWhenUsed="1"/>
     <w:lsdException w:name="HTML Typewriter" w:semiHidden="1" w:unhideWhenUsed="1"/>
     <w:lsdException w:name="HTML Variable" w:semiHidden="1" w:unhideWhenUsed="1"/>
-    <w:lsdException w:name="Normal Table" w:semiHidden="1" w:unhideWhenUsed="1"/>
     <w:lsdException w:name="annotation subject" w:semiHidden="1" w:unhideWhenUsed="1"/>
     <w:lsdException w:name="No List" w:semiHidden="1" w:unhideWhenUsed="1"/>
     <w:lsdException w:name="Outline List 1" w:semiHidden="1" w:unhideWhenUsed="1"/>
@@ -1052,7 +1141,6 @@
     <w:lsdException w:name="Table Professional" w:semiHidden="1" w:unhideWhenUsed="1"/>
     <w:lsdException w:name="Table Subtle 1" w:semiHidden="1" w:unhideWhenUsed="1"/>
     <w:lsdException w:name="Table Subtle 2" w:semiHidden="1" w:unhideWhenUsed="1"/>
-    <w:lsdException w:name="Table Web 1" w:semiHidden="1" w:unhideWhenUsed="1"/>
     <w:lsdException w:name="Table Web 2" w:semiHidden="1" w:unhideWhenUsed="1"/>
     <w:lsdException w:name="Table Web 3" w:semiHidden="1" w:unhideWhenUsed="1"/>
     <w:lsdException w:name="Balloon Text" w:semiHidden="1" w:unhideWhenUsed="1"/>
@@ -1273,6 +1361,9 @@
     <w:lsdException w:name="List Table 5 Dark Accent 6" w:uiPriority="50"/>
     <w:lsdException w:name="List Table 6 Colorful Accent 6" w:uiPriority="51"/>
     <w:lsdException w:name="List Table 7 Colorful Accent 6" w:uiPriority="52"/>
+    <w:lsdException w:name="Mention" w:semiHidden="1" w:unhideWhenUsed="1"/>
+    <w:lsdException w:name="Smart Hyperlink" w:semiHidden="1" w:unhideWhenUsed="1"/>
+    <w:lsdException w:name="Hashtag" w:semiHidden="1" w:unhideWhenUsed="1"/>
   </w:latentStyles>
   <w:style w:type="paragraph" w:default="1" w:styleId="a">
     <w:name w:val="Normal"/>

</xml_diff>